<commit_message>
update documentation and examples
</commit_message>
<xml_diff>
--- a/BeginerGuide/UsingElements/output/output.docx
+++ b/BeginerGuide/UsingElements/output/output.docx
@@ -194,9 +194,9 @@
             <w:tcW w:w="4675" w:type="dxa"/>
             <w:shd w:val="clear" w:color="auto" w:fill="red"/>
             <w:tcBorders>
-              <w:top w:val="double" w:sz="20" w:space="0" w:color="0d72c7"/>
-              <w:bottom w:val="thick" w:sz="4" w:space="0" w:color="yellow"/>
-              <w:left w:val="dotDash" w:sz="38" w:space="0" w:color="0d72c7"/>
+              <w:top w:val="double" w:sz="4" w:space="0" w:color="0d72c7"/>
+              <w:bottom w:val="thick" w:sz="4" w:space="0" w:color="0d72c7"/>
+              <w:left w:val="thick" w:sz="4" w:space="0" w:color="0d72c7"/>
               <w:right w:val="thick" w:sz="4" w:space="0" w:color="0d72c7"/>
             </w:tcBorders>
           </w:tcPr>
@@ -216,7 +216,6 @@
           <w:tcPr>
             <w:tcW w:w="4675" w:type="dxa"/>
             <w:tcBorders>
-              <w:right w:val="thick" w:sz="4" w:space="15" w:color="auto"/>
               <w:tl2br w:val="single" w:sz="10" w:space="0" w:color="auto"/>
               <w:tr2bl w:val="single" w:sz="4" w:space="0" w:color="#0d72c7"/>
             </w:tcBorders>

</xml_diff>